<commit_message>
Set exercises Q1 - updated graphs axis, Q1C valgrind analysis
</commit_message>
<xml_diff>
--- a/Set Exercises/q1.docx
+++ b/Set Exercises/q1.docx
@@ -33,10 +33,10 @@
           <w:noProof/>
         </w:rPr>
         <w:drawing>
-          <wp:inline distT="0" distB="0" distL="0" distR="0" wp14:anchorId="6060836D" wp14:editId="6D99E43A">
+          <wp:inline distT="0" distB="0" distL="0" distR="0" wp14:anchorId="27384722" wp14:editId="5D3BD609">
             <wp:extent cx="4580255" cy="2751455"/>
             <wp:effectExtent l="0" t="0" r="0" b="0"/>
-            <wp:docPr id="1" name="Picture 1"/>
+            <wp:docPr id="2" name="Picture 2"/>
             <wp:cNvGraphicFramePr>
               <a:graphicFrameLocks xmlns:a="http://schemas.openxmlformats.org/drawingml/2006/main" noChangeAspect="1"/>
             </wp:cNvGraphicFramePr>
@@ -82,46 +82,17 @@
         </w:drawing>
       </w:r>
     </w:p>
-    <w:p>
-      <w:pPr>
-        <w:rPr>
-          <w:color w:val="FF0000"/>
-        </w:rPr>
-      </w:pPr>
-    </w:p>
-    <w:p>
-      <w:r>
-        <w:t>Q</w:t>
-      </w:r>
-      <w:r>
-        <w:t>ues</w:t>
-      </w:r>
-      <w:r>
-        <w:t>t</w:t>
-      </w:r>
-      <w:r>
-        <w:t>ion</w:t>
-      </w:r>
-      <w:r>
-        <w:t xml:space="preserve"> </w:t>
-      </w:r>
-      <w:r>
-        <w:t>1</w:t>
-      </w:r>
-      <w:r>
-        <w:t>B.</w:t>
-      </w:r>
-    </w:p>
+    <w:p/>
     <w:p>
       <w:r>
         <w:rPr>
           <w:noProof/>
         </w:rPr>
         <w:drawing>
-          <wp:inline distT="0" distB="0" distL="0" distR="0" wp14:anchorId="499D9B70" wp14:editId="4BDFEC1A">
+          <wp:inline distT="0" distB="0" distL="0" distR="0" wp14:anchorId="117926BF" wp14:editId="18F057E2">
             <wp:extent cx="4580255" cy="2751455"/>
             <wp:effectExtent l="0" t="0" r="0" b="0"/>
-            <wp:docPr id="4" name="Picture 4"/>
+            <wp:docPr id="3" name="Picture 3"/>
             <wp:cNvGraphicFramePr>
               <a:graphicFrameLocks xmlns:a="http://schemas.openxmlformats.org/drawingml/2006/main" noChangeAspect="1"/>
             </wp:cNvGraphicFramePr>
@@ -167,7 +138,15 @@
         </w:drawing>
       </w:r>
     </w:p>
+    <w:p>
+      <w:pPr>
+        <w:rPr>
+          <w:color w:val="FF0000"/>
+        </w:rPr>
+      </w:pPr>
+    </w:p>
     <w:p/>
+    <w:p/>
     <w:p>
       <w:r>
         <w:br w:type="page"/>
@@ -176,7 +155,13 @@
     <w:p>
       <w:r>
         <w:lastRenderedPageBreak/>
-        <w:t>Question 2.</w:t>
+        <w:t xml:space="preserve">Question </w:t>
+      </w:r>
+      <w:r>
+        <w:t>1B</w:t>
+      </w:r>
+      <w:r>
+        <w:t>.</w:t>
       </w:r>
     </w:p>
     <w:p>
@@ -208,7 +193,15 @@
         <w:t>S</w:t>
       </w:r>
       <w:r>
-        <w:t>, due to the balanced fmadd intrinsic instructions</w:t>
+        <w:t xml:space="preserve">, due to the balanced </w:t>
+      </w:r>
+      <w:proofErr w:type="spellStart"/>
+      <w:r>
+        <w:t>fmadd</w:t>
+      </w:r>
+      <w:proofErr w:type="spellEnd"/>
+      <w:r>
+        <w:t xml:space="preserve"> intrinsic instructions</w:t>
       </w:r>
       <w:r>
         <w:t xml:space="preserve"> and minimal loads/stores.</w:t>
@@ -338,6 +331,7 @@
           <w:iCs/>
         </w:rPr>
       </w:pPr>
+      <w:proofErr w:type="spellStart"/>
       <w:r>
         <w:rPr>
           <w:i/>
@@ -357,21 +351,86 @@
           <w:i/>
           <w:iCs/>
         </w:rPr>
-        <w:t xml:space="preserve">S </w:t>
-      </w:r>
+        <w:t>S</w:t>
+      </w:r>
+      <w:proofErr w:type="spellEnd"/>
       <w:r>
         <w:rPr>
           <w:i/>
           <w:iCs/>
         </w:rPr>
-        <w:t xml:space="preserve">= </w:t>
+        <w:t xml:space="preserve"> </w:t>
       </w:r>
       <w:r>
         <w:rPr>
           <w:i/>
           <w:iCs/>
         </w:rPr>
-        <w:t>num.CPU.cores x CPU.freq. x simd.length.in.bits / 32 x num.FMA.units x 2</w:t>
+        <w:t xml:space="preserve">= </w:t>
+      </w:r>
+      <w:proofErr w:type="spellStart"/>
+      <w:r>
+        <w:rPr>
+          <w:i/>
+          <w:iCs/>
+        </w:rPr>
+        <w:t>num.CPU.cores</w:t>
+      </w:r>
+      <w:proofErr w:type="spellEnd"/>
+      <w:r>
+        <w:rPr>
+          <w:i/>
+          <w:iCs/>
+        </w:rPr>
+        <w:t xml:space="preserve"> x </w:t>
+      </w:r>
+      <w:proofErr w:type="spellStart"/>
+      <w:r>
+        <w:rPr>
+          <w:i/>
+          <w:iCs/>
+        </w:rPr>
+        <w:t>CPU.freq</w:t>
+      </w:r>
+      <w:proofErr w:type="spellEnd"/>
+      <w:r>
+        <w:rPr>
+          <w:i/>
+          <w:iCs/>
+        </w:rPr>
+        <w:t xml:space="preserve">. x </w:t>
+      </w:r>
+      <w:proofErr w:type="spellStart"/>
+      <w:r>
+        <w:rPr>
+          <w:i/>
+          <w:iCs/>
+        </w:rPr>
+        <w:t>simd.length.in.bits</w:t>
+      </w:r>
+      <w:proofErr w:type="spellEnd"/>
+      <w:r>
+        <w:rPr>
+          <w:i/>
+          <w:iCs/>
+        </w:rPr>
+        <w:t xml:space="preserve"> / 32 x </w:t>
+      </w:r>
+      <w:proofErr w:type="spellStart"/>
+      <w:r>
+        <w:rPr>
+          <w:i/>
+          <w:iCs/>
+        </w:rPr>
+        <w:t>num.FMA.units</w:t>
+      </w:r>
+      <w:proofErr w:type="spellEnd"/>
+      <w:r>
+        <w:rPr>
+          <w:i/>
+          <w:iCs/>
+        </w:rPr>
+        <w:t xml:space="preserve"> x 2</w:t>
       </w:r>
     </w:p>
     <w:p>
@@ -490,7 +549,15 @@
         <w:t>, which is likely because of Operating System interrupts</w:t>
       </w:r>
       <w:r>
-        <w:t xml:space="preserve"> and also because the </w:t>
+        <w:t xml:space="preserve"> </w:t>
+      </w:r>
+      <w:proofErr w:type="gramStart"/>
+      <w:r>
+        <w:t>and also</w:t>
+      </w:r>
+      <w:proofErr w:type="gramEnd"/>
+      <w:r>
+        <w:t xml:space="preserve"> because the </w:t>
       </w:r>
       <w:r>
         <w:t>program is being run within a virtual machine that uses less system resources than</w:t>
@@ -580,6 +647,611 @@
       </w:r>
       <w:r>
         <w:t>become too big to fit within cache.</w:t>
+      </w:r>
+    </w:p>
+    <w:p>
+      <w:r>
+        <w:br w:type="page"/>
+      </w:r>
+    </w:p>
+    <w:p>
+      <w:pPr>
+        <w:spacing w:before="240"/>
+      </w:pPr>
+      <w:r>
+        <w:lastRenderedPageBreak/>
+        <w:t>Question 1C.</w:t>
+      </w:r>
+    </w:p>
+    <w:p>
+      <w:pPr>
+        <w:spacing w:before="240"/>
+      </w:pPr>
+      <w:r>
+        <w:t xml:space="preserve">Total </w:t>
+      </w:r>
+      <w:r>
+        <w:t>D1</w:t>
+      </w:r>
+      <w:r>
+        <w:t xml:space="preserve"> cache references</w:t>
+      </w:r>
+      <w:r>
+        <w:t>/</w:t>
+      </w:r>
+      <w:r>
+        <w:t>accesses</w:t>
+      </w:r>
+      <w:r>
+        <w:t xml:space="preserve">: </w:t>
+      </w:r>
+      <w:r>
+        <w:rPr>
+          <w:b/>
+          <w:bCs/>
+        </w:rPr>
+        <w:t>6,381,601</w:t>
+      </w:r>
+      <w:r>
+        <w:t xml:space="preserve"> = 4,248,917 </w:t>
+      </w:r>
+      <w:r>
+        <w:t xml:space="preserve">D1 </w:t>
+      </w:r>
+      <w:r>
+        <w:t>reads +</w:t>
+      </w:r>
+      <w:r>
+        <w:t xml:space="preserve"> </w:t>
+      </w:r>
+      <w:r>
+        <w:t xml:space="preserve">2,132,684 </w:t>
+      </w:r>
+      <w:r>
+        <w:t xml:space="preserve">D1 </w:t>
+      </w:r>
+      <w:r>
+        <w:t>writes</w:t>
+      </w:r>
+      <w:r>
+        <w:t>.</w:t>
+      </w:r>
+    </w:p>
+    <w:p>
+      <w:pPr>
+        <w:spacing w:before="240"/>
+      </w:pPr>
+      <w:r>
+        <w:t xml:space="preserve">Total D1 misses: </w:t>
+      </w:r>
+      <w:r>
+        <w:rPr>
+          <w:b/>
+          <w:bCs/>
+        </w:rPr>
+        <w:t>2,123,067</w:t>
+      </w:r>
+      <w:r>
+        <w:t xml:space="preserve"> = 1,069,201 D1 read misses + 1,053,866 D1 write misses</w:t>
+      </w:r>
+      <w:r>
+        <w:t>.</w:t>
+      </w:r>
+    </w:p>
+    <w:p>
+      <w:pPr>
+        <w:spacing w:before="240"/>
+      </w:pPr>
+      <w:r>
+        <w:t xml:space="preserve">Total D1 miss rate: </w:t>
+      </w:r>
+      <w:r>
+        <w:rPr>
+          <w:b/>
+          <w:bCs/>
+        </w:rPr>
+        <w:t>33.3%</w:t>
+      </w:r>
+      <w:r>
+        <w:t xml:space="preserve"> = 6,381,601 / 2,123,067</w:t>
+      </w:r>
+    </w:p>
+    <w:p>
+      <w:pPr>
+        <w:spacing w:before="240"/>
+      </w:pPr>
+      <w:r>
+        <w:t xml:space="preserve"> </w:t>
+      </w:r>
+    </w:p>
+    <w:p>
+      <w:pPr>
+        <w:spacing w:before="240"/>
+      </w:pPr>
+      <w:r>
+        <w:t xml:space="preserve">From running q1b.c through </w:t>
+      </w:r>
+      <w:proofErr w:type="spellStart"/>
+      <w:r>
+        <w:t>Valgrind</w:t>
+      </w:r>
+      <w:proofErr w:type="spellEnd"/>
+      <w:r>
+        <w:t xml:space="preserve"> </w:t>
+      </w:r>
+      <w:r>
+        <w:t xml:space="preserve">it is shown that </w:t>
+      </w:r>
+      <w:r>
+        <w:t>the CPU accessed the L1 data cache 6,381,601 times</w:t>
+      </w:r>
+      <w:r>
+        <w:t>, and 2,123,967 of these accesses resulted in cache misses (the remaining 4 million were therefore cache hits)</w:t>
+      </w:r>
+      <w:r>
+        <w:t>. This shows that the program has a L1 data cache miss rate of 33.3%</w:t>
+      </w:r>
+      <w:r>
+        <w:t xml:space="preserve">. </w:t>
+      </w:r>
+    </w:p>
+    <w:p>
+      <w:pPr>
+        <w:spacing w:before="240"/>
+      </w:pPr>
+      <w:r>
+        <w:t xml:space="preserve">The routine being run within </w:t>
+      </w:r>
+      <w:r>
+        <w:t>q1b.c has N^2</w:t>
+      </w:r>
+      <w:r>
+        <w:t xml:space="preserve"> iterations</w:t>
+      </w:r>
+      <w:r>
+        <w:t>, and each iteration is executing the following statement:</w:t>
+      </w:r>
+    </w:p>
+    <w:p>
+      <w:pPr>
+        <w:spacing w:before="240"/>
+        <w:jc w:val="center"/>
+        <w:rPr>
+          <w:sz w:val="28"/>
+          <w:szCs w:val="28"/>
+        </w:rPr>
+      </w:pPr>
+      <w:r>
+        <w:rPr>
+          <w:sz w:val="28"/>
+          <w:szCs w:val="28"/>
+        </w:rPr>
+        <w:t>Y[</w:t>
+      </w:r>
+      <w:proofErr w:type="spellStart"/>
+      <w:r>
+        <w:rPr>
+          <w:sz w:val="28"/>
+          <w:szCs w:val="28"/>
+        </w:rPr>
+        <w:t>i</w:t>
+      </w:r>
+      <w:proofErr w:type="spellEnd"/>
+      <w:r>
+        <w:rPr>
+          <w:sz w:val="28"/>
+          <w:szCs w:val="28"/>
+        </w:rPr>
+        <w:t>] += alpha * A[</w:t>
+      </w:r>
+      <w:proofErr w:type="spellStart"/>
+      <w:r>
+        <w:rPr>
+          <w:sz w:val="28"/>
+          <w:szCs w:val="28"/>
+        </w:rPr>
+        <w:t>i</w:t>
+      </w:r>
+      <w:proofErr w:type="spellEnd"/>
+      <w:r>
+        <w:rPr>
+          <w:sz w:val="28"/>
+          <w:szCs w:val="28"/>
+        </w:rPr>
+        <w:t>][j] * X[j]</w:t>
+      </w:r>
+    </w:p>
+    <w:p>
+      <w:pPr>
+        <w:spacing w:before="240"/>
+      </w:pPr>
+      <w:r>
+        <w:t xml:space="preserve">When the CPU runs this </w:t>
+      </w:r>
+      <w:r>
+        <w:t>code,</w:t>
+      </w:r>
+      <w:r>
+        <w:t xml:space="preserve"> it will need to load three arrays</w:t>
+      </w:r>
+      <w:r>
+        <w:t>,</w:t>
+      </w:r>
+      <w:r>
+        <w:t xml:space="preserve"> </w:t>
+      </w:r>
+      <w:r>
+        <w:t xml:space="preserve">a </w:t>
+      </w:r>
+      <w:r>
+        <w:t xml:space="preserve">floating-point </w:t>
+      </w:r>
+      <w:r>
+        <w:t>number</w:t>
+      </w:r>
+      <w:r>
+        <w:t xml:space="preserve">, </w:t>
+      </w:r>
+      <w:r>
+        <w:t xml:space="preserve">and the </w:t>
+      </w:r>
+      <w:r>
+        <w:t xml:space="preserve">loop </w:t>
+      </w:r>
+      <w:r>
+        <w:t>iteration</w:t>
+      </w:r>
+      <w:r>
+        <w:t>/array index</w:t>
+      </w:r>
+      <w:r>
+        <w:t xml:space="preserve"> </w:t>
+      </w:r>
+      <w:r>
+        <w:t>integers.</w:t>
+      </w:r>
+      <w:r>
+        <w:t xml:space="preserve"> </w:t>
+      </w:r>
+      <w:r>
+        <w:t>These variables will be loaded into different places within the memory hierarchy.</w:t>
+      </w:r>
+    </w:p>
+    <w:p>
+      <w:pPr>
+        <w:spacing w:before="240"/>
+      </w:pPr>
+      <w:r>
+        <w:rPr>
+          <w:i/>
+          <w:iCs/>
+        </w:rPr>
+        <w:t xml:space="preserve">Alpha, </w:t>
+      </w:r>
+      <w:proofErr w:type="spellStart"/>
+      <w:r>
+        <w:rPr>
+          <w:i/>
+          <w:iCs/>
+        </w:rPr>
+        <w:t>i</w:t>
+      </w:r>
+      <w:proofErr w:type="spellEnd"/>
+      <w:r>
+        <w:rPr>
+          <w:i/>
+          <w:iCs/>
+        </w:rPr>
+        <w:t xml:space="preserve">, </w:t>
+      </w:r>
+      <w:r>
+        <w:t>and</w:t>
+      </w:r>
+      <w:r>
+        <w:rPr>
+          <w:i/>
+          <w:iCs/>
+        </w:rPr>
+        <w:t xml:space="preserve"> j </w:t>
+      </w:r>
+      <w:r>
+        <w:t xml:space="preserve">are all very small variables, so they will be stored within CPU registers so that they can be accessed as quickly as possible when needed, and as they are </w:t>
+      </w:r>
+      <w:r>
+        <w:t xml:space="preserve">always needed </w:t>
+      </w:r>
+      <w:r>
+        <w:t xml:space="preserve">in the inner most </w:t>
+      </w:r>
+      <w:r>
+        <w:t>loop</w:t>
+      </w:r>
+      <w:r>
+        <w:t xml:space="preserve"> </w:t>
+      </w:r>
+      <w:r>
+        <w:t>(will be accessed N^2 times)</w:t>
+      </w:r>
+      <w:r>
+        <w:t>,</w:t>
+      </w:r>
+      <w:r>
+        <w:t xml:space="preserve"> they </w:t>
+      </w:r>
+      <w:r>
+        <w:t>demonstrate temporal locality</w:t>
+      </w:r>
+      <w:r>
+        <w:t>.</w:t>
+      </w:r>
+      <w:r>
+        <w:t xml:space="preserve"> </w:t>
+      </w:r>
+      <w:r>
+        <w:t xml:space="preserve">However, </w:t>
+      </w:r>
+      <w:r>
+        <w:t xml:space="preserve">the three arrays are all </w:t>
+      </w:r>
+      <w:r>
+        <w:t>too large</w:t>
+      </w:r>
+      <w:r>
+        <w:t xml:space="preserve"> </w:t>
+      </w:r>
+      <w:r>
+        <w:t xml:space="preserve">to fit into the small CPU registers and must therefore be stored within </w:t>
+      </w:r>
+      <w:r>
+        <w:t xml:space="preserve">the larger but slower </w:t>
+      </w:r>
+      <w:r>
+        <w:t>cache memories.</w:t>
+      </w:r>
+      <w:r>
+        <w:t xml:space="preserve"> </w:t>
+      </w:r>
+    </w:p>
+    <w:p>
+      <w:pPr>
+        <w:spacing w:before="240"/>
+      </w:pPr>
+      <w:r>
+        <w:t xml:space="preserve">The arrays that are initialised in the program are stored contiguously in Main Memory. </w:t>
+      </w:r>
+      <w:r>
+        <w:t xml:space="preserve">When the program is </w:t>
+      </w:r>
+      <w:r>
+        <w:t>executed,</w:t>
+      </w:r>
+      <w:r>
+        <w:t xml:space="preserve"> the CPU will </w:t>
+      </w:r>
+      <w:r>
+        <w:t>need to initially find and load the data</w:t>
+      </w:r>
+      <w:r>
+        <w:t xml:space="preserve"> from Main Memory</w:t>
+      </w:r>
+      <w:r>
+        <w:t xml:space="preserve"> into their appropriate location within the memory hierarchy (of which has been discussed above)</w:t>
+      </w:r>
+      <w:r>
+        <w:t>.</w:t>
+      </w:r>
+      <w:r>
+        <w:t xml:space="preserve"> </w:t>
+      </w:r>
+      <w:r>
+        <w:t xml:space="preserve">However, the CPU is designed to </w:t>
+      </w:r>
+      <w:r>
+        <w:t>first access the registers and cache memory to look for the data it</w:t>
+      </w:r>
+      <w:r>
+        <w:t xml:space="preserve"> </w:t>
+      </w:r>
+      <w:r>
+        <w:t>needs.</w:t>
+      </w:r>
+      <w:r>
+        <w:t xml:space="preserve"> When the data is not found within the registers, it will look at L1 cache and when the data is not found it will </w:t>
+      </w:r>
+      <w:r>
+        <w:t>result in a</w:t>
+      </w:r>
+      <w:r>
+        <w:t xml:space="preserve"> D1</w:t>
+      </w:r>
+      <w:r>
+        <w:t xml:space="preserve"> cache miss. This will repeat for L2 and L3 cache memories, and then the Main Memory will be accessed, the data found, and then loaded into registers or cache if possible</w:t>
+      </w:r>
+      <w:r>
+        <w:t xml:space="preserve">. </w:t>
+      </w:r>
+      <w:r>
+        <w:t xml:space="preserve">It can be assumed that after the first iteration </w:t>
+      </w:r>
+      <w:r>
+        <w:rPr>
+          <w:i/>
+          <w:iCs/>
+        </w:rPr>
+        <w:t xml:space="preserve">alpha, </w:t>
+      </w:r>
+      <w:proofErr w:type="spellStart"/>
+      <w:r>
+        <w:rPr>
+          <w:i/>
+          <w:iCs/>
+        </w:rPr>
+        <w:t>i</w:t>
+      </w:r>
+      <w:proofErr w:type="spellEnd"/>
+      <w:r>
+        <w:rPr>
+          <w:i/>
+          <w:iCs/>
+        </w:rPr>
+        <w:t xml:space="preserve"> and j</w:t>
+      </w:r>
+      <w:r>
+        <w:t xml:space="preserve"> are stored within the registers until the program</w:t>
+      </w:r>
+      <w:r>
+        <w:t xml:space="preserve"> terminates</w:t>
+      </w:r>
+      <w:r>
+        <w:t xml:space="preserve"> and they are no longer needed.</w:t>
+      </w:r>
+      <w:r>
+        <w:t xml:space="preserve"> </w:t>
+      </w:r>
+    </w:p>
+    <w:p>
+      <w:pPr>
+        <w:spacing w:before="240"/>
+      </w:pPr>
+      <w:r>
+        <w:t xml:space="preserve">In the context of this program, the CPU will look for a particular array index. </w:t>
+      </w:r>
+      <w:r>
+        <w:t>However, w</w:t>
+      </w:r>
+      <w:r>
+        <w:t xml:space="preserve">hen the CPU loads this array data from main memory to the cache </w:t>
+      </w:r>
+      <w:r>
+        <w:t>it wil</w:t>
+      </w:r>
+      <w:r>
+        <w:t xml:space="preserve">l also load additional contiguous array values as a block within a cache line and store them too. </w:t>
+      </w:r>
+      <w:r>
+        <w:t xml:space="preserve">Therefore, when the CPU finishes one iteration and tries to start the next, </w:t>
+      </w:r>
+      <w:r>
+        <w:t>the data will already be ready within</w:t>
+      </w:r>
+      <w:r>
+        <w:t xml:space="preserve"> the L1 data cache</w:t>
+      </w:r>
+      <w:r>
+        <w:t xml:space="preserve">, resulting in a </w:t>
+      </w:r>
+      <w:r>
+        <w:t xml:space="preserve">D1 </w:t>
+      </w:r>
+      <w:r>
+        <w:t>cache hit.</w:t>
+      </w:r>
+    </w:p>
+    <w:p>
+      <w:pPr>
+        <w:spacing w:before="240"/>
+      </w:pPr>
+      <w:r>
+        <w:t>The cache on the device running the program is 32KB but cache l</w:t>
+      </w:r>
+      <w:r>
+        <w:t xml:space="preserve">ines </w:t>
+      </w:r>
+      <w:r>
+        <w:t>can’t move</w:t>
+      </w:r>
+      <w:r>
+        <w:t xml:space="preserve"> large amounts of data and therefore the arrays cannot be </w:t>
+      </w:r>
+      <w:r>
+        <w:t xml:space="preserve">fully </w:t>
+      </w:r>
+      <w:r>
+        <w:t>loaded</w:t>
+      </w:r>
+      <w:r>
+        <w:t xml:space="preserve"> at once</w:t>
+      </w:r>
+      <w:r>
+        <w:t xml:space="preserve"> </w:t>
+      </w:r>
+      <w:r>
+        <w:t xml:space="preserve">and </w:t>
+      </w:r>
+      <w:r>
+        <w:t>therefore</w:t>
+      </w:r>
+      <w:r>
+        <w:t xml:space="preserve"> there is </w:t>
+      </w:r>
+      <w:proofErr w:type="gramStart"/>
+      <w:r>
+        <w:t>a large number of</w:t>
+      </w:r>
+      <w:proofErr w:type="gramEnd"/>
+      <w:r>
+        <w:t xml:space="preserve"> misses</w:t>
+      </w:r>
+      <w:r>
+        <w:t xml:space="preserve"> – they are moved in blocks that are typically 64 bytes. </w:t>
+      </w:r>
+      <w:r>
+        <w:t>As a float is 4</w:t>
+      </w:r>
+      <w:r>
+        <w:t>-</w:t>
+      </w:r>
+      <w:r>
+        <w:t>bytes</w:t>
+      </w:r>
+      <w:r>
+        <w:t xml:space="preserve"> large</w:t>
+      </w:r>
+      <w:r>
+        <w:t xml:space="preserve">, </w:t>
+      </w:r>
+      <w:r>
+        <w:t>a 64</w:t>
+      </w:r>
+      <w:r>
+        <w:t>-</w:t>
+      </w:r>
+      <w:r>
+        <w:t xml:space="preserve">byte cache line can </w:t>
+      </w:r>
+      <w:r>
+        <w:t>move 8 float</w:t>
+      </w:r>
+      <w:r>
+        <w:t xml:space="preserve"> array</w:t>
+      </w:r>
+      <w:r>
+        <w:t xml:space="preserve"> elements </w:t>
+      </w:r>
+      <w:r>
+        <w:t>from main memory at a time</w:t>
+      </w:r>
+      <w:r>
+        <w:t xml:space="preserve">. </w:t>
+      </w:r>
+      <w:r>
+        <w:t>Therefore, 3 cache lines will be needed to move 8 contiguous elements from each of the arrays</w:t>
+      </w:r>
+      <w:r>
+        <w:t xml:space="preserve"> to D1 cache</w:t>
+      </w:r>
+      <w:r>
+        <w:t xml:space="preserve">, and after </w:t>
+      </w:r>
+      <w:r>
+        <w:lastRenderedPageBreak/>
+        <w:t xml:space="preserve">processing 8 iterations, another cache miss will occur upon which the next 8 elements from each array is loaded. </w:t>
+      </w:r>
+      <w:r>
+        <w:t>This results in a</w:t>
+      </w:r>
+      <w:r>
+        <w:t>n estimated 3x speedup of the program.</w:t>
       </w:r>
     </w:p>
     <w:sectPr>
@@ -595,6 +1267,119 @@
 <file path=word/numbering.xml><?xml version="1.0" encoding="utf-8"?>
 <w:numbering xmlns:wpc="http://schemas.microsoft.com/office/word/2010/wordprocessingCanvas" xmlns:cx="http://schemas.microsoft.com/office/drawing/2014/chartex" xmlns:cx1="http://schemas.microsoft.com/office/drawing/2015/9/8/chartex" xmlns:cx2="http://schemas.microsoft.com/office/drawing/2015/10/21/chartex" xmlns:cx3="http://schemas.microsoft.com/office/drawing/2016/5/9/chartex" xmlns:cx4="http://schemas.microsoft.com/office/drawing/2016/5/10/chartex" xmlns:cx5="http://schemas.microsoft.com/office/drawing/2016/5/11/chartex" xmlns:cx6="http://schemas.microsoft.com/office/drawing/2016/5/12/chartex" xmlns:cx7="http://schemas.microsoft.com/office/drawing/2016/5/13/chartex" xmlns:cx8="http://schemas.microsoft.com/office/drawing/2016/5/14/chartex" xmlns:mc="http://schemas.openxmlformats.org/markup-compatibility/2006" xmlns:aink="http://schemas.microsoft.com/office/drawing/2016/ink" xmlns:am3d="http://schemas.microsoft.com/office/drawing/2017/model3d" xmlns:o="urn:schemas-microsoft-com:office:office" xmlns:oel="http://schemas.microsoft.com/office/2019/extlst" xmlns:r="http://schemas.openxmlformats.org/officeDocument/2006/relationships" xmlns:m="http://schemas.openxmlformats.org/officeDocument/2006/math" xmlns:v="urn:schemas-microsoft-com:vml" xmlns:wp14="http://schemas.microsoft.com/office/word/2010/wordprocessingDrawing" xmlns:wp="http://schemas.openxmlformats.org/drawingml/2006/wordprocessingDrawing" xmlns:w10="urn:schemas-microsoft-com:office:word" xmlns:w="http://schemas.openxmlformats.org/wordprocessingml/2006/main" xmlns:w14="http://schemas.microsoft.com/office/word/2010/wordml" xmlns:w15="http://schemas.microsoft.com/office/word/2012/wordml" xmlns:w16cex="http://schemas.microsoft.com/office/word/2018/wordml/cex" xmlns:w16cid="http://schemas.microsoft.com/office/word/2016/wordml/cid" xmlns:w16="http://schemas.microsoft.com/office/word/2018/wordml" xmlns:w16sdtdh="http://schemas.microsoft.com/office/word/2020/wordml/sdtdatahash" xmlns:w16se="http://schemas.microsoft.com/office/word/2015/wordml/symex" xmlns:wpg="http://schemas.microsoft.com/office/word/2010/wordprocessingGroup" xmlns:wpi="http://schemas.microsoft.com/office/word/2010/wordprocessingInk" xmlns:wne="http://schemas.microsoft.com/office/word/2006/wordml" xmlns:wps="http://schemas.microsoft.com/office/word/2010/wordprocessingShape" mc:Ignorable="w14 w15 w16se w16cid w16 w16cex w16sdtdh wp14">
   <w:abstractNum w:abstractNumId="0" w15:restartNumberingAfterBreak="0">
+    <w:nsid w:val="05B230B7"/>
+    <w:multiLevelType w:val="hybridMultilevel"/>
+    <w:tmpl w:val="27AC73D8"/>
+    <w:lvl w:ilvl="0" w:tplc="08090001">
+      <w:start w:val="1"/>
+      <w:numFmt w:val="bullet"/>
+      <w:lvlText w:val=""/>
+      <w:lvlJc w:val="left"/>
+      <w:pPr>
+        <w:ind w:left="720" w:hanging="360"/>
+      </w:pPr>
+      <w:rPr>
+        <w:rFonts w:ascii="Symbol" w:hAnsi="Symbol" w:hint="default"/>
+      </w:rPr>
+    </w:lvl>
+    <w:lvl w:ilvl="1" w:tplc="08090003" w:tentative="1">
+      <w:start w:val="1"/>
+      <w:numFmt w:val="bullet"/>
+      <w:lvlText w:val="o"/>
+      <w:lvlJc w:val="left"/>
+      <w:pPr>
+        <w:ind w:left="1440" w:hanging="360"/>
+      </w:pPr>
+      <w:rPr>
+        <w:rFonts w:ascii="Courier New" w:hAnsi="Courier New" w:cs="Courier New" w:hint="default"/>
+      </w:rPr>
+    </w:lvl>
+    <w:lvl w:ilvl="2" w:tplc="08090005" w:tentative="1">
+      <w:start w:val="1"/>
+      <w:numFmt w:val="bullet"/>
+      <w:lvlText w:val=""/>
+      <w:lvlJc w:val="left"/>
+      <w:pPr>
+        <w:ind w:left="2160" w:hanging="360"/>
+      </w:pPr>
+      <w:rPr>
+        <w:rFonts w:ascii="Wingdings" w:hAnsi="Wingdings" w:hint="default"/>
+      </w:rPr>
+    </w:lvl>
+    <w:lvl w:ilvl="3" w:tplc="08090001" w:tentative="1">
+      <w:start w:val="1"/>
+      <w:numFmt w:val="bullet"/>
+      <w:lvlText w:val=""/>
+      <w:lvlJc w:val="left"/>
+      <w:pPr>
+        <w:ind w:left="2880" w:hanging="360"/>
+      </w:pPr>
+      <w:rPr>
+        <w:rFonts w:ascii="Symbol" w:hAnsi="Symbol" w:hint="default"/>
+      </w:rPr>
+    </w:lvl>
+    <w:lvl w:ilvl="4" w:tplc="08090003" w:tentative="1">
+      <w:start w:val="1"/>
+      <w:numFmt w:val="bullet"/>
+      <w:lvlText w:val="o"/>
+      <w:lvlJc w:val="left"/>
+      <w:pPr>
+        <w:ind w:left="3600" w:hanging="360"/>
+      </w:pPr>
+      <w:rPr>
+        <w:rFonts w:ascii="Courier New" w:hAnsi="Courier New" w:cs="Courier New" w:hint="default"/>
+      </w:rPr>
+    </w:lvl>
+    <w:lvl w:ilvl="5" w:tplc="08090005" w:tentative="1">
+      <w:start w:val="1"/>
+      <w:numFmt w:val="bullet"/>
+      <w:lvlText w:val=""/>
+      <w:lvlJc w:val="left"/>
+      <w:pPr>
+        <w:ind w:left="4320" w:hanging="360"/>
+      </w:pPr>
+      <w:rPr>
+        <w:rFonts w:ascii="Wingdings" w:hAnsi="Wingdings" w:hint="default"/>
+      </w:rPr>
+    </w:lvl>
+    <w:lvl w:ilvl="6" w:tplc="08090001" w:tentative="1">
+      <w:start w:val="1"/>
+      <w:numFmt w:val="bullet"/>
+      <w:lvlText w:val=""/>
+      <w:lvlJc w:val="left"/>
+      <w:pPr>
+        <w:ind w:left="5040" w:hanging="360"/>
+      </w:pPr>
+      <w:rPr>
+        <w:rFonts w:ascii="Symbol" w:hAnsi="Symbol" w:hint="default"/>
+      </w:rPr>
+    </w:lvl>
+    <w:lvl w:ilvl="7" w:tplc="08090003" w:tentative="1">
+      <w:start w:val="1"/>
+      <w:numFmt w:val="bullet"/>
+      <w:lvlText w:val="o"/>
+      <w:lvlJc w:val="left"/>
+      <w:pPr>
+        <w:ind w:left="5760" w:hanging="360"/>
+      </w:pPr>
+      <w:rPr>
+        <w:rFonts w:ascii="Courier New" w:hAnsi="Courier New" w:cs="Courier New" w:hint="default"/>
+      </w:rPr>
+    </w:lvl>
+    <w:lvl w:ilvl="8" w:tplc="08090005" w:tentative="1">
+      <w:start w:val="1"/>
+      <w:numFmt w:val="bullet"/>
+      <w:lvlText w:val=""/>
+      <w:lvlJc w:val="left"/>
+      <w:pPr>
+        <w:ind w:left="6480" w:hanging="360"/>
+      </w:pPr>
+      <w:rPr>
+        <w:rFonts w:ascii="Wingdings" w:hAnsi="Wingdings" w:hint="default"/>
+      </w:rPr>
+    </w:lvl>
+  </w:abstractNum>
+  <w:abstractNum w:abstractNumId="1" w15:restartNumberingAfterBreak="0">
     <w:nsid w:val="270F2A26"/>
     <w:multiLevelType w:val="hybridMultilevel"/>
     <w:tmpl w:val="4CDE6488"/>
@@ -707,8 +1492,195 @@
       </w:rPr>
     </w:lvl>
   </w:abstractNum>
+  <w:abstractNum w:abstractNumId="2" w15:restartNumberingAfterBreak="0">
+    <w:nsid w:val="778B60C3"/>
+    <w:multiLevelType w:val="hybridMultilevel"/>
+    <w:tmpl w:val="4364B7A6"/>
+    <w:lvl w:ilvl="0" w:tplc="0809000F">
+      <w:start w:val="1"/>
+      <w:numFmt w:val="decimal"/>
+      <w:lvlText w:val="%1."/>
+      <w:lvlJc w:val="left"/>
+      <w:pPr>
+        <w:ind w:left="720" w:hanging="360"/>
+      </w:pPr>
+      <w:rPr>
+        <w:rFonts w:hint="default"/>
+      </w:rPr>
+    </w:lvl>
+    <w:lvl w:ilvl="1" w:tplc="08090019" w:tentative="1">
+      <w:start w:val="1"/>
+      <w:numFmt w:val="lowerLetter"/>
+      <w:lvlText w:val="%2."/>
+      <w:lvlJc w:val="left"/>
+      <w:pPr>
+        <w:ind w:left="1440" w:hanging="360"/>
+      </w:pPr>
+    </w:lvl>
+    <w:lvl w:ilvl="2" w:tplc="0809001B" w:tentative="1">
+      <w:start w:val="1"/>
+      <w:numFmt w:val="lowerRoman"/>
+      <w:lvlText w:val="%3."/>
+      <w:lvlJc w:val="right"/>
+      <w:pPr>
+        <w:ind w:left="2160" w:hanging="180"/>
+      </w:pPr>
+    </w:lvl>
+    <w:lvl w:ilvl="3" w:tplc="0809000F" w:tentative="1">
+      <w:start w:val="1"/>
+      <w:numFmt w:val="decimal"/>
+      <w:lvlText w:val="%4."/>
+      <w:lvlJc w:val="left"/>
+      <w:pPr>
+        <w:ind w:left="2880" w:hanging="360"/>
+      </w:pPr>
+    </w:lvl>
+    <w:lvl w:ilvl="4" w:tplc="08090019" w:tentative="1">
+      <w:start w:val="1"/>
+      <w:numFmt w:val="lowerLetter"/>
+      <w:lvlText w:val="%5."/>
+      <w:lvlJc w:val="left"/>
+      <w:pPr>
+        <w:ind w:left="3600" w:hanging="360"/>
+      </w:pPr>
+    </w:lvl>
+    <w:lvl w:ilvl="5" w:tplc="0809001B" w:tentative="1">
+      <w:start w:val="1"/>
+      <w:numFmt w:val="lowerRoman"/>
+      <w:lvlText w:val="%6."/>
+      <w:lvlJc w:val="right"/>
+      <w:pPr>
+        <w:ind w:left="4320" w:hanging="180"/>
+      </w:pPr>
+    </w:lvl>
+    <w:lvl w:ilvl="6" w:tplc="0809000F" w:tentative="1">
+      <w:start w:val="1"/>
+      <w:numFmt w:val="decimal"/>
+      <w:lvlText w:val="%7."/>
+      <w:lvlJc w:val="left"/>
+      <w:pPr>
+        <w:ind w:left="5040" w:hanging="360"/>
+      </w:pPr>
+    </w:lvl>
+    <w:lvl w:ilvl="7" w:tplc="08090019" w:tentative="1">
+      <w:start w:val="1"/>
+      <w:numFmt w:val="lowerLetter"/>
+      <w:lvlText w:val="%8."/>
+      <w:lvlJc w:val="left"/>
+      <w:pPr>
+        <w:ind w:left="5760" w:hanging="360"/>
+      </w:pPr>
+    </w:lvl>
+    <w:lvl w:ilvl="8" w:tplc="0809001B" w:tentative="1">
+      <w:start w:val="1"/>
+      <w:numFmt w:val="lowerRoman"/>
+      <w:lvlText w:val="%9."/>
+      <w:lvlJc w:val="right"/>
+      <w:pPr>
+        <w:ind w:left="6480" w:hanging="180"/>
+      </w:pPr>
+    </w:lvl>
+  </w:abstractNum>
+  <w:abstractNum w:abstractNumId="3" w15:restartNumberingAfterBreak="0">
+    <w:nsid w:val="7B4133BD"/>
+    <w:multiLevelType w:val="hybridMultilevel"/>
+    <w:tmpl w:val="749299FC"/>
+    <w:lvl w:ilvl="0" w:tplc="0809000F">
+      <w:start w:val="1"/>
+      <w:numFmt w:val="decimal"/>
+      <w:lvlText w:val="%1."/>
+      <w:lvlJc w:val="left"/>
+      <w:pPr>
+        <w:ind w:left="720" w:hanging="360"/>
+      </w:pPr>
+      <w:rPr>
+        <w:rFonts w:hint="default"/>
+      </w:rPr>
+    </w:lvl>
+    <w:lvl w:ilvl="1" w:tplc="08090019" w:tentative="1">
+      <w:start w:val="1"/>
+      <w:numFmt w:val="lowerLetter"/>
+      <w:lvlText w:val="%2."/>
+      <w:lvlJc w:val="left"/>
+      <w:pPr>
+        <w:ind w:left="1440" w:hanging="360"/>
+      </w:pPr>
+    </w:lvl>
+    <w:lvl w:ilvl="2" w:tplc="0809001B" w:tentative="1">
+      <w:start w:val="1"/>
+      <w:numFmt w:val="lowerRoman"/>
+      <w:lvlText w:val="%3."/>
+      <w:lvlJc w:val="right"/>
+      <w:pPr>
+        <w:ind w:left="2160" w:hanging="180"/>
+      </w:pPr>
+    </w:lvl>
+    <w:lvl w:ilvl="3" w:tplc="0809000F" w:tentative="1">
+      <w:start w:val="1"/>
+      <w:numFmt w:val="decimal"/>
+      <w:lvlText w:val="%4."/>
+      <w:lvlJc w:val="left"/>
+      <w:pPr>
+        <w:ind w:left="2880" w:hanging="360"/>
+      </w:pPr>
+    </w:lvl>
+    <w:lvl w:ilvl="4" w:tplc="08090019" w:tentative="1">
+      <w:start w:val="1"/>
+      <w:numFmt w:val="lowerLetter"/>
+      <w:lvlText w:val="%5."/>
+      <w:lvlJc w:val="left"/>
+      <w:pPr>
+        <w:ind w:left="3600" w:hanging="360"/>
+      </w:pPr>
+    </w:lvl>
+    <w:lvl w:ilvl="5" w:tplc="0809001B" w:tentative="1">
+      <w:start w:val="1"/>
+      <w:numFmt w:val="lowerRoman"/>
+      <w:lvlText w:val="%6."/>
+      <w:lvlJc w:val="right"/>
+      <w:pPr>
+        <w:ind w:left="4320" w:hanging="180"/>
+      </w:pPr>
+    </w:lvl>
+    <w:lvl w:ilvl="6" w:tplc="0809000F" w:tentative="1">
+      <w:start w:val="1"/>
+      <w:numFmt w:val="decimal"/>
+      <w:lvlText w:val="%7."/>
+      <w:lvlJc w:val="left"/>
+      <w:pPr>
+        <w:ind w:left="5040" w:hanging="360"/>
+      </w:pPr>
+    </w:lvl>
+    <w:lvl w:ilvl="7" w:tplc="08090019" w:tentative="1">
+      <w:start w:val="1"/>
+      <w:numFmt w:val="lowerLetter"/>
+      <w:lvlText w:val="%8."/>
+      <w:lvlJc w:val="left"/>
+      <w:pPr>
+        <w:ind w:left="5760" w:hanging="360"/>
+      </w:pPr>
+    </w:lvl>
+    <w:lvl w:ilvl="8" w:tplc="0809001B" w:tentative="1">
+      <w:start w:val="1"/>
+      <w:numFmt w:val="lowerRoman"/>
+      <w:lvlText w:val="%9."/>
+      <w:lvlJc w:val="right"/>
+      <w:pPr>
+        <w:ind w:left="6480" w:hanging="180"/>
+      </w:pPr>
+    </w:lvl>
+  </w:abstractNum>
   <w:num w:numId="1" w16cid:durableId="1197036516">
+    <w:abstractNumId w:val="1"/>
+  </w:num>
+  <w:num w:numId="2" w16cid:durableId="1868103842">
     <w:abstractNumId w:val="0"/>
+  </w:num>
+  <w:num w:numId="3" w16cid:durableId="928735383">
+    <w:abstractNumId w:val="3"/>
+  </w:num>
+  <w:num w:numId="4" w16cid:durableId="942033785">
+    <w:abstractNumId w:val="2"/>
   </w:num>
 </w:numbering>
 </file>

</xml_diff>

<commit_message>
Updated q1.doc and uploaded partial q2 solution
</commit_message>
<xml_diff>
--- a/Set Exercises/q1.docx
+++ b/Set Exercises/q1.docx
@@ -457,76 +457,116 @@
           <w:b/>
           <w:bCs/>
         </w:rPr>
-        <w:t xml:space="preserve"> FLOPS</w:t>
-      </w:r>
-      <w:r>
-        <w:t xml:space="preserve"> = 4 cores x 2.7 GHz * 256 bits / </w:t>
-      </w:r>
-      <w:r>
         <w:t xml:space="preserve"> </w:t>
-      </w:r>
-      <w:r>
-        <w:t>32 * 2 FMA units * 2</w:t>
-      </w:r>
-    </w:p>
-    <w:p>
-      <w:pPr>
-        <w:spacing w:before="240"/>
-      </w:pPr>
-      <w:r>
-        <w:t>Why are the measured values for q1a.c and q1b.c lower than the theoretical peak FLOPS of the computer?</w:t>
-      </w:r>
-      <w:r>
-        <w:t xml:space="preserve"> </w:t>
-      </w:r>
-    </w:p>
-    <w:p>
-      <w:pPr>
-        <w:spacing w:before="240"/>
-      </w:pPr>
-      <w:r>
-        <w:t xml:space="preserve">q1a.c is a compute-bound program and has a high AI but the recorded GFLOPS values are still lower than the theoretical peak GFLOPS value because the program is being run on a single core, just like q1b.c. </w:t>
-      </w:r>
-      <w:r>
-        <w:t xml:space="preserve">Even when </w:t>
-      </w:r>
-      <w:r>
-        <w:t>it’s</w:t>
-      </w:r>
-      <w:r>
-        <w:t xml:space="preserve"> considered that the peak performance of one core is </w:t>
       </w:r>
       <w:r>
         <w:rPr>
           <w:b/>
           <w:bCs/>
         </w:rPr>
-        <w:t>86.</w:t>
+        <w:t>G</w:t>
       </w:r>
       <w:r>
         <w:rPr>
           <w:b/>
           <w:bCs/>
         </w:rPr>
-        <w:t>4</w:t>
-      </w:r>
+        <w:t>FLOPS</w:t>
+      </w:r>
+      <w:r>
+        <w:t xml:space="preserve"> = 4 cores x 2.7 GHz * 256 bits / </w:t>
+      </w:r>
+      <w:r>
+        <w:t xml:space="preserve"> </w:t>
+      </w:r>
+      <w:r>
+        <w:t>32 * 2 FMA units * 2</w:t>
+      </w:r>
+    </w:p>
+    <w:p>
+      <w:pPr>
+        <w:spacing w:after="0"/>
+        <w:jc w:val="center"/>
+      </w:pPr>
       <w:r>
         <w:rPr>
           <w:b/>
           <w:bCs/>
         </w:rPr>
-        <w:t xml:space="preserve"> </w:t>
-      </w:r>
-      <w:r>
-        <w:t>GFLOPS</w:t>
+        <w:t>86.4</w:t>
       </w:r>
       <w:r>
         <w:rPr>
           <w:b/>
           <w:bCs/>
         </w:rPr>
+        <w:t xml:space="preserve"> GFLOPS </w:t>
+      </w:r>
+      <w:r>
+        <w:t>= 1</w:t>
+      </w:r>
+      <w:r>
+        <w:t xml:space="preserve"> cores x 2.7 GHz * 256 bits /  32 * 2 FMA units * 2</w:t>
+      </w:r>
+    </w:p>
+    <w:p>
+      <w:pPr>
+        <w:spacing w:before="240"/>
+      </w:pPr>
+      <w:r>
+        <w:t>Why are the measured values for q1a.c and q1b.c lower than the theoretical peak FLOPS of the computer?</w:t>
+      </w:r>
+      <w:r>
         <w:t xml:space="preserve"> </w:t>
       </w:r>
+    </w:p>
+    <w:p>
+      <w:pPr>
+        <w:spacing w:before="240"/>
+      </w:pPr>
+      <w:r>
+        <w:t xml:space="preserve">q1a.c is a compute-bound program and has a high AI but the recorded GFLOPS values are still lower than the theoretical peak GFLOPS value because the program is being run on a single core, just like q1b.c. </w:t>
+      </w:r>
+      <w:r>
+        <w:t xml:space="preserve">Even when </w:t>
+      </w:r>
+      <w:r>
+        <w:t>it’s</w:t>
+      </w:r>
+      <w:r>
+        <w:t xml:space="preserve"> considered that the peak performance of one core is </w:t>
+      </w:r>
+      <w:r>
+        <w:rPr>
+          <w:b/>
+          <w:bCs/>
+        </w:rPr>
+        <w:t>86.</w:t>
+      </w:r>
+      <w:r>
+        <w:rPr>
+          <w:b/>
+          <w:bCs/>
+        </w:rPr>
+        <w:t>4</w:t>
+      </w:r>
+      <w:r>
+        <w:rPr>
+          <w:b/>
+          <w:bCs/>
+        </w:rPr>
+        <w:t xml:space="preserve"> </w:t>
+      </w:r>
+      <w:r>
+        <w:t>GFLOPS</w:t>
+      </w:r>
+      <w:r>
+        <w:rPr>
+          <w:b/>
+          <w:bCs/>
+        </w:rPr>
+        <w:t xml:space="preserve"> </w:t>
+      </w:r>
       <w:r>
         <w:t>(</w:t>
       </w:r>
@@ -551,11 +591,9 @@
       <w:r>
         <w:t xml:space="preserve"> </w:t>
       </w:r>
-      <w:proofErr w:type="gramStart"/>
-      <w:r>
-        <w:t>and also</w:t>
-      </w:r>
-      <w:proofErr w:type="gramEnd"/>
+      <w:r>
+        <w:t>and</w:t>
+      </w:r>
       <w:r>
         <w:t xml:space="preserve"> because the </w:t>
       </w:r>
@@ -967,46 +1005,52 @@
         <w:t>loop</w:t>
       </w:r>
       <w:r>
+        <w:t xml:space="preserve"> (will be accessed N^2 times)</w:t>
+      </w:r>
+      <w:r>
+        <w:t>,</w:t>
+      </w:r>
+      <w:r>
+        <w:t xml:space="preserve"> they </w:t>
+      </w:r>
+      <w:r>
+        <w:t>demonstrate temporal locality</w:t>
+      </w:r>
+      <w:r>
+        <w:t>.</w:t>
+      </w:r>
+      <w:r>
         <w:t xml:space="preserve"> </w:t>
       </w:r>
       <w:r>
-        <w:t>(will be accessed N^2 times)</w:t>
-      </w:r>
-      <w:r>
-        <w:t>,</w:t>
-      </w:r>
-      <w:r>
-        <w:t xml:space="preserve"> they </w:t>
-      </w:r>
-      <w:r>
-        <w:t>demonstrate temporal locality</w:t>
+        <w:t xml:space="preserve">However, </w:t>
+      </w:r>
+      <w:r>
+        <w:t xml:space="preserve">the three arrays are all </w:t>
+      </w:r>
+      <w:r>
+        <w:t>too large</w:t>
+      </w:r>
+      <w:r>
+        <w:t xml:space="preserve"> </w:t>
+      </w:r>
+      <w:r>
+        <w:t>to fit into the small CPU registers</w:t>
+      </w:r>
+      <w:r>
+        <w:t xml:space="preserve">, or even the cache, </w:t>
+      </w:r>
+      <w:r>
+        <w:t xml:space="preserve"> and must therefore be stored within </w:t>
+      </w:r>
+      <w:r>
+        <w:t>the larger but slower</w:t>
+      </w:r>
+      <w:r>
+        <w:t xml:space="preserve"> Main Memory</w:t>
       </w:r>
       <w:r>
         <w:t>.</w:t>
-      </w:r>
-      <w:r>
-        <w:t xml:space="preserve"> </w:t>
-      </w:r>
-      <w:r>
-        <w:t xml:space="preserve">However, </w:t>
-      </w:r>
-      <w:r>
-        <w:t xml:space="preserve">the three arrays are all </w:t>
-      </w:r>
-      <w:r>
-        <w:t>too large</w:t>
-      </w:r>
-      <w:r>
-        <w:t xml:space="preserve"> </w:t>
-      </w:r>
-      <w:r>
-        <w:t xml:space="preserve">to fit into the small CPU registers and must therefore be stored within </w:t>
-      </w:r>
-      <w:r>
-        <w:t xml:space="preserve">the larger but slower </w:t>
-      </w:r>
-      <w:r>
-        <w:t>cache memories.</w:t>
       </w:r>
       <w:r>
         <w:t xml:space="preserve"> </w:t>
@@ -1152,16 +1196,127 @@
         <w:spacing w:before="240"/>
       </w:pPr>
       <w:r>
-        <w:t>The cache on the device running the program is 32KB but cache l</w:t>
-      </w:r>
-      <w:r>
-        <w:t xml:space="preserve">ines </w:t>
-      </w:r>
-      <w:r>
-        <w:t>can’t move</w:t>
-      </w:r>
-      <w:r>
-        <w:t xml:space="preserve"> large amounts of data and therefore the arrays cannot be </w:t>
+        <w:t xml:space="preserve">A float </w:t>
+      </w:r>
+      <w:r>
+        <w:t>is 4 bytes long and the two 1D arrays contain 4096 elements</w:t>
+      </w:r>
+      <w:r>
+        <w:t xml:space="preserve"> </w:t>
+      </w:r>
+      <w:r>
+        <w:t xml:space="preserve">and therefore </w:t>
+      </w:r>
+      <w:r>
+        <w:rPr>
+          <w:i/>
+          <w:iCs/>
+        </w:rPr>
+        <w:t>Y</w:t>
+      </w:r>
+      <w:r>
+        <w:t xml:space="preserve"> and </w:t>
+      </w:r>
+      <w:r>
+        <w:rPr>
+          <w:i/>
+          <w:iCs/>
+        </w:rPr>
+        <w:t xml:space="preserve">X </w:t>
+      </w:r>
+      <w:r>
+        <w:t xml:space="preserve">need </w:t>
+      </w:r>
+      <w:r>
+        <w:t>16384</w:t>
+      </w:r>
+      <w:r>
+        <w:t xml:space="preserve"> bytes, alternatively </w:t>
+      </w:r>
+      <w:r>
+        <w:rPr>
+          <w:b/>
+          <w:bCs/>
+        </w:rPr>
+        <w:t>16.4</w:t>
+      </w:r>
+      <w:r>
+        <w:rPr>
+          <w:b/>
+          <w:bCs/>
+        </w:rPr>
+        <w:t xml:space="preserve"> KB</w:t>
+      </w:r>
+      <w:r>
+        <w:t>, of memory space each.</w:t>
+      </w:r>
+      <w:r>
+        <w:t xml:space="preserve"> Array </w:t>
+      </w:r>
+      <w:r>
+        <w:rPr>
+          <w:i/>
+          <w:iCs/>
+        </w:rPr>
+        <w:t>A</w:t>
+      </w:r>
+      <w:r>
+        <w:t xml:space="preserve"> </w:t>
+      </w:r>
+      <w:r>
+        <w:t xml:space="preserve">is 2D and therefore requires </w:t>
+      </w:r>
+      <w:r>
+        <w:t>67108864</w:t>
+      </w:r>
+      <w:r>
+        <w:t xml:space="preserve"> bytes, alternatively </w:t>
+      </w:r>
+      <w:r>
+        <w:rPr>
+          <w:b/>
+          <w:bCs/>
+        </w:rPr>
+        <w:t>67</w:t>
+      </w:r>
+      <w:r>
+        <w:rPr>
+          <w:b/>
+          <w:bCs/>
+        </w:rPr>
+        <w:t>.1</w:t>
+      </w:r>
+      <w:r>
+        <w:rPr>
+          <w:b/>
+          <w:bCs/>
+        </w:rPr>
+        <w:t xml:space="preserve"> MB</w:t>
+      </w:r>
+      <w:r>
+        <w:rPr>
+          <w:b/>
+          <w:bCs/>
+        </w:rPr>
+        <w:t>,</w:t>
+      </w:r>
+      <w:r>
+        <w:t xml:space="preserve"> of memory space.</w:t>
+      </w:r>
+    </w:p>
+    <w:p>
+      <w:pPr>
+        <w:spacing w:before="240"/>
+      </w:pPr>
+      <w:r>
+        <w:lastRenderedPageBreak/>
+        <w:t xml:space="preserve">The cache on the device running the program is 32KB </w:t>
+      </w:r>
+      <w:r>
+        <w:t xml:space="preserve">and therefore </w:t>
+      </w:r>
+      <w:r>
+        <w:t xml:space="preserve">the arrays cannot be </w:t>
       </w:r>
       <w:r>
         <w:t xml:space="preserve">fully </w:t>
@@ -1176,24 +1331,16 @@
         <w:t xml:space="preserve"> </w:t>
       </w:r>
       <w:r>
-        <w:t xml:space="preserve">and </w:t>
-      </w:r>
-      <w:r>
-        <w:t>therefore</w:t>
-      </w:r>
-      <w:r>
-        <w:t xml:space="preserve"> there is </w:t>
-      </w:r>
-      <w:proofErr w:type="gramStart"/>
-      <w:r>
-        <w:t>a large number of</w:t>
-      </w:r>
-      <w:proofErr w:type="gramEnd"/>
-      <w:r>
-        <w:t xml:space="preserve"> misses</w:t>
-      </w:r>
-      <w:r>
-        <w:t xml:space="preserve"> – they are moved in blocks that are typically 64 bytes. </w:t>
+        <w:t>and there is a large number of misses</w:t>
+      </w:r>
+      <w:r>
+        <w:t xml:space="preserve"> – they are moved in blocks </w:t>
+      </w:r>
+      <w:r>
+        <w:t xml:space="preserve">by the cache line </w:t>
+      </w:r>
+      <w:r>
+        <w:t xml:space="preserve">that are typically 64 bytes. </w:t>
       </w:r>
       <w:r>
         <w:t>As a float is 4</w:t>
@@ -1241,11 +1388,7 @@
         <w:t xml:space="preserve"> to D1 cache</w:t>
       </w:r>
       <w:r>
-        <w:t xml:space="preserve">, and after </w:t>
-      </w:r>
-      <w:r>
-        <w:lastRenderedPageBreak/>
-        <w:t xml:space="preserve">processing 8 iterations, another cache miss will occur upon which the next 8 elements from each array is loaded. </w:t>
+        <w:t xml:space="preserve">, and after processing 8 iterations, another cache miss will occur upon which the next 8 elements from each array is loaded. </w:t>
       </w:r>
       <w:r>
         <w:t>This results in a</w:t>

</xml_diff>